<commit_message>
Update ASME 2023 Student Design Competition Design Report.docx
</commit_message>
<xml_diff>
--- a/ASME/2023/ASME 2023 Student Design Competition Design Report.docx
+++ b/ASME/2023/ASME 2023 Student Design Competition Design Report.docx
@@ -201,7 +201,6 @@
                     <w:szCs w:val="28"/>
                   </w:rPr>
                 </w:pPr>
-                <w:commentRangeStart w:id="0"/>
                 <w:r>
                   <w:rPr>
                     <w:color w:val="4472C4" w:themeColor="accent1"/>
@@ -244,14 +243,6 @@
                     </w:r>
                   </w:sdtContent>
                 </w:sdt>
-                <w:commentRangeEnd w:id="0"/>
-                <w:r>
-                  <w:rPr>
-                    <w:rStyle w:val="CommentReference"/>
-                    <w:rFonts w:eastAsiaTheme="minorHAnsi"/>
-                  </w:rPr>
-                  <w:commentReference w:id="0"/>
-                </w:r>
               </w:p>
               <w:sdt>
                 <w:sdtPr>
@@ -289,7 +280,7 @@
                         <w:sz w:val="28"/>
                         <w:szCs w:val="28"/>
                       </w:rPr>
-                      <w:t>Last Revised: 3-15-2023</w:t>
+                      <w:t>3-15-2023</w:t>
                     </w:r>
                   </w:p>
                 </w:sdtContent>
@@ -343,13 +334,7 @@
         </w:numPr>
       </w:pPr>
       <w:r>
-        <w:t xml:space="preserve">Mobility and </w:t>
-      </w:r>
-      <w:r>
-        <w:t xml:space="preserve">(mechanical) </w:t>
-      </w:r>
-      <w:r>
-        <w:t>chassis design</w:t>
+        <w:t>Mobility and (mechanical) chassis design</w:t>
       </w:r>
     </w:p>
     <w:p>
@@ -373,7 +358,10 @@
         </w:numPr>
       </w:pPr>
       <w:r>
-        <w:t>Communication and controls design</w:t>
+        <w:t>Communication</w:t>
+      </w:r>
+      <w:r>
+        <w:t xml:space="preserve"> and controls design</w:t>
       </w:r>
     </w:p>
     <w:p>
@@ -384,7 +372,95 @@
         <w:t>Design Development</w:t>
       </w:r>
     </w:p>
-    <w:p/>
+    <w:p>
+      <w:pPr>
+        <w:pStyle w:val="Heading2"/>
+      </w:pPr>
+      <w:bookmarkStart w:id="0" w:name="_Ref129772897"/>
+      <w:r>
+        <w:t>Budget</w:t>
+      </w:r>
+      <w:bookmarkEnd w:id="0"/>
+    </w:p>
+    <w:p>
+      <w:r>
+        <w:t>Below gives an itemized budget for components by general category. A more detailed budget may be made available once components are purchased.</w:t>
+      </w:r>
+    </w:p>
+    <w:p>
+      <w:pPr>
+        <w:pStyle w:val="Caption"/>
+      </w:pPr>
+      <w:r>
+        <w:t xml:space="preserve">Figure </w:t>
+      </w:r>
+      <w:r>
+        <w:fldChar w:fldCharType="begin"/>
+      </w:r>
+      <w:r>
+        <w:instrText xml:space="preserve"> REF _Ref129772897 \n \h </w:instrText>
+      </w:r>
+      <w:r>
+        <w:instrText xml:space="preserve"> \* MERGEFORMAT </w:instrText>
+      </w:r>
+      <w:r>
+        <w:fldChar w:fldCharType="separate"/>
+      </w:r>
+      <w:r>
+        <w:t>2.1</w:t>
+      </w:r>
+      <w:r>
+        <w:fldChar w:fldCharType="end"/>
+      </w:r>
+      <w:r>
+        <w:t>-</w:t>
+      </w:r>
+      <w:fldSimple w:instr=" SEQ _ \* ARABIC ">
+        <w:r>
+          <w:rPr>
+            <w:noProof/>
+          </w:rPr>
+          <w:t>1</w:t>
+        </w:r>
+      </w:fldSimple>
+      <w:r>
+        <w:t xml:space="preserve"> General Project Budget</w:t>
+      </w:r>
+    </w:p>
+    <w:bookmarkStart w:id="1" w:name="_MON_1740386143"/>
+    <w:bookmarkEnd w:id="1"/>
+    <w:p>
+      <w:pPr>
+        <w:jc w:val="center"/>
+      </w:pPr>
+      <w:r>
+        <w:object w:dxaOrig="8738" w:dyaOrig="4958" w14:anchorId="6699227D">
+          <v:shapetype id="_x0000_t75" coordsize="21600,21600" o:spt="75" o:preferrelative="t" path="m@4@5l@4@11@9@11@9@5xe" filled="f" stroked="f">
+            <v:stroke joinstyle="miter"/>
+            <v:formulas>
+              <v:f eqn="if lineDrawn pixelLineWidth 0"/>
+              <v:f eqn="sum @0 1 0"/>
+              <v:f eqn="sum 0 0 @1"/>
+              <v:f eqn="prod @2 1 2"/>
+              <v:f eqn="prod @3 21600 pixelWidth"/>
+              <v:f eqn="prod @3 21600 pixelHeight"/>
+              <v:f eqn="sum @0 0 1"/>
+              <v:f eqn="prod @6 1 2"/>
+              <v:f eqn="prod @7 21600 pixelWidth"/>
+              <v:f eqn="sum @8 21600 0"/>
+              <v:f eqn="prod @7 21600 pixelHeight"/>
+              <v:f eqn="sum @10 21600 0"/>
+            </v:formulas>
+            <v:path o:extrusionok="f" gradientshapeok="t" o:connecttype="rect"/>
+            <o:lock v:ext="edit" aspectratio="t"/>
+          </v:shapetype>
+          <v:shape id="_x0000_i1080" type="#_x0000_t75" style="width:437pt;height:247.95pt" o:ole="">
+            <v:imagedata r:id="rId9" o:title=""/>
+          </v:shape>
+          <o:OLEObject Type="Embed" ProgID="Excel.Sheet.12" ShapeID="_x0000_i1080" DrawAspect="Content" ObjectID="_1740386379" r:id="rId10"/>
+        </w:object>
+      </w:r>
+    </w:p>
     <w:p>
       <w:pPr>
         <w:pStyle w:val="Heading2"/>
@@ -393,7 +469,12 @@
         <w:t>Bill of Materials (BOM)</w:t>
       </w:r>
     </w:p>
-    <w:p/>
+    <w:p>
+      <w:pPr>
+        <w:pStyle w:val="Caption"/>
+        <w:jc w:val="left"/>
+      </w:pPr>
+    </w:p>
     <w:p>
       <w:r>
         <w:br w:type="page"/>
@@ -508,7 +589,7 @@
             <w:pPr>
               <w:jc w:val="center"/>
             </w:pPr>
-            <w:hyperlink r:id="rId10" w:history="1">
+            <w:hyperlink r:id="rId11" w:history="1">
               <w:r>
                 <w:rPr>
                   <w:rStyle w:val="Hyperlink"/>
@@ -545,7 +626,7 @@
             <w:pPr>
               <w:jc w:val="center"/>
             </w:pPr>
-            <w:hyperlink r:id="rId11" w:history="1">
+            <w:hyperlink r:id="rId12" w:history="1">
               <w:r>
                 <w:rPr>
                   <w:rStyle w:val="Hyperlink"/>
@@ -575,6 +656,9 @@
               <w:jc w:val="center"/>
             </w:pPr>
             <w:r>
+              <w:rPr>
+                <w:noProof/>
+              </w:rPr>
               <w:drawing>
                 <wp:inline distT="0" distB="0" distL="0" distR="0" wp14:anchorId="07C2A57C" wp14:editId="3990D3AF">
                   <wp:extent cx="3931920" cy="1630742"/>
@@ -591,7 +675,7 @@
                           <pic:cNvPicPr/>
                         </pic:nvPicPr>
                         <pic:blipFill>
-                          <a:blip r:embed="rId12"/>
+                          <a:blip r:embed="rId13"/>
                           <a:stretch>
                             <a:fillRect/>
                           </a:stretch>
@@ -622,6 +706,12 @@
     </w:tbl>
     <w:p/>
     <w:sectPr>
+      <w:headerReference w:type="even" r:id="rId14"/>
+      <w:headerReference w:type="default" r:id="rId15"/>
+      <w:footerReference w:type="even" r:id="rId16"/>
+      <w:footerReference w:type="default" r:id="rId17"/>
+      <w:headerReference w:type="first" r:id="rId18"/>
+      <w:footerReference w:type="first" r:id="rId19"/>
       <w:pgSz w:w="12240" w:h="15840"/>
       <w:pgMar w:top="1440" w:right="1440" w:bottom="1440" w:left="1440" w:header="720" w:footer="720" w:gutter="0"/>
       <w:pgNumType w:start="0"/>
@@ -633,50 +723,431 @@
 </w:document>
 </file>
 
-<file path=word/comments.xml><?xml version="1.0" encoding="utf-8"?>
-<w:comments xmlns:wpc="http://schemas.microsoft.com/office/word/2010/wordprocessingCanvas" xmlns:cx="http://schemas.microsoft.com/office/drawing/2014/chartex" xmlns:cx1="http://schemas.microsoft.com/office/drawing/2015/9/8/chartex" xmlns:cx2="http://schemas.microsoft.com/office/drawing/2015/10/21/chartex" xmlns:cx3="http://schemas.microsoft.com/office/drawing/2016/5/9/chartex" xmlns:cx4="http://schemas.microsoft.com/office/drawing/2016/5/10/chartex" xmlns:cx5="http://schemas.microsoft.com/office/drawing/2016/5/11/chartex" xmlns:cx6="http://schemas.microsoft.com/office/drawing/2016/5/12/chartex" xmlns:cx7="http://schemas.microsoft.com/office/drawing/2016/5/13/chartex" xmlns:cx8="http://schemas.microsoft.com/office/drawing/2016/5/14/chartex" xmlns:mc="http://schemas.openxmlformats.org/markup-compatibility/2006" xmlns:aink="http://schemas.microsoft.com/office/drawing/2016/ink" xmlns:am3d="http://schemas.microsoft.com/office/drawing/2017/model3d" xmlns:o="urn:schemas-microsoft-com:office:office" xmlns:oel="http://schemas.microsoft.com/office/2019/extlst" xmlns:r="http://schemas.openxmlformats.org/officeDocument/2006/relationships" xmlns:m="http://schemas.openxmlformats.org/officeDocument/2006/math" xmlns:v="urn:schemas-microsoft-com:vml" xmlns:wp14="http://schemas.microsoft.com/office/word/2010/wordprocessingDrawing" xmlns:wp="http://schemas.openxmlformats.org/drawingml/2006/wordprocessingDrawing" xmlns:w10="urn:schemas-microsoft-com:office:word" xmlns:w="http://schemas.openxmlformats.org/wordprocessingml/2006/main" xmlns:w14="http://schemas.microsoft.com/office/word/2010/wordml" xmlns:w15="http://schemas.microsoft.com/office/word/2012/wordml" xmlns:w16cex="http://schemas.microsoft.com/office/word/2018/wordml/cex" xmlns:w16cid="http://schemas.microsoft.com/office/word/2016/wordml/cid" xmlns:w16="http://schemas.microsoft.com/office/word/2018/wordml" xmlns:w16sdtdh="http://schemas.microsoft.com/office/word/2020/wordml/sdtdatahash" xmlns:w16se="http://schemas.microsoft.com/office/word/2015/wordml/symex" xmlns:wpg="http://schemas.microsoft.com/office/word/2010/wordprocessingGroup" xmlns:wpi="http://schemas.microsoft.com/office/word/2010/wordprocessingInk" xmlns:wne="http://schemas.microsoft.com/office/word/2006/wordml" xmlns:wps="http://schemas.microsoft.com/office/word/2010/wordprocessingShape" mc:Ignorable="w14 w15 w16se w16cid w16 w16cex w16sdtdh wp14">
-  <w:comment w:id="0" w:author="Capps, Caleb" w:date="2023-03-15T09:41:00Z" w:initials="CC">
+<file path=word/endnotes.xml><?xml version="1.0" encoding="utf-8"?>
+<w:endnotes xmlns:wpc="http://schemas.microsoft.com/office/word/2010/wordprocessingCanvas" xmlns:cx="http://schemas.microsoft.com/office/drawing/2014/chartex" xmlns:cx1="http://schemas.microsoft.com/office/drawing/2015/9/8/chartex" xmlns:cx2="http://schemas.microsoft.com/office/drawing/2015/10/21/chartex" xmlns:cx3="http://schemas.microsoft.com/office/drawing/2016/5/9/chartex" xmlns:cx4="http://schemas.microsoft.com/office/drawing/2016/5/10/chartex" xmlns:cx5="http://schemas.microsoft.com/office/drawing/2016/5/11/chartex" xmlns:cx6="http://schemas.microsoft.com/office/drawing/2016/5/12/chartex" xmlns:cx7="http://schemas.microsoft.com/office/drawing/2016/5/13/chartex" xmlns:cx8="http://schemas.microsoft.com/office/drawing/2016/5/14/chartex" xmlns:mc="http://schemas.openxmlformats.org/markup-compatibility/2006" xmlns:aink="http://schemas.microsoft.com/office/drawing/2016/ink" xmlns:am3d="http://schemas.microsoft.com/office/drawing/2017/model3d" xmlns:o="urn:schemas-microsoft-com:office:office" xmlns:oel="http://schemas.microsoft.com/office/2019/extlst" xmlns:r="http://schemas.openxmlformats.org/officeDocument/2006/relationships" xmlns:m="http://schemas.openxmlformats.org/officeDocument/2006/math" xmlns:v="urn:schemas-microsoft-com:vml" xmlns:wp14="http://schemas.microsoft.com/office/word/2010/wordprocessingDrawing" xmlns:wp="http://schemas.openxmlformats.org/drawingml/2006/wordprocessingDrawing" xmlns:w10="urn:schemas-microsoft-com:office:word" xmlns:w="http://schemas.openxmlformats.org/wordprocessingml/2006/main" xmlns:w14="http://schemas.microsoft.com/office/word/2010/wordml" xmlns:w15="http://schemas.microsoft.com/office/word/2012/wordml" xmlns:w16cex="http://schemas.microsoft.com/office/word/2018/wordml/cex" xmlns:w16cid="http://schemas.microsoft.com/office/word/2016/wordml/cid" xmlns:w16="http://schemas.microsoft.com/office/word/2018/wordml" xmlns:w16sdtdh="http://schemas.microsoft.com/office/word/2020/wordml/sdtdatahash" xmlns:w16se="http://schemas.microsoft.com/office/word/2015/wordml/symex" xmlns:wpg="http://schemas.microsoft.com/office/word/2010/wordprocessingGroup" xmlns:wpi="http://schemas.microsoft.com/office/word/2010/wordprocessingInk" xmlns:wne="http://schemas.microsoft.com/office/word/2006/wordml" xmlns:wps="http://schemas.microsoft.com/office/word/2010/wordprocessingShape" mc:Ignorable="w14 w15 w16se w16cid w16 w16cex w16sdtdh wp14">
+  <w:endnote w:type="separator" w:id="-1">
     <w:p>
       <w:pPr>
-        <w:pStyle w:val="CommentText"/>
+        <w:spacing w:after="0" w:line="240" w:lineRule="auto"/>
       </w:pPr>
       <w:r>
-        <w:rPr>
-          <w:rStyle w:val="CommentReference"/>
-        </w:rPr>
-        <w:annotationRef/>
-      </w:r>
-      <w:r>
-        <w:rPr>
-          <w:color w:val="E8EAED"/>
-          <w:highlight w:val="black"/>
-        </w:rPr>
-        <w:t>If there are 11 or more authors, list the first seven in the bibliography, followed by “et al.”</w:t>
-      </w:r>
-      <w:r>
-        <w:t xml:space="preserve"> </w:t>
+        <w:separator/>
       </w:r>
     </w:p>
-  </w:comment>
-</w:comments>
+  </w:endnote>
+  <w:endnote w:type="continuationSeparator" w:id="0">
+    <w:p>
+      <w:pPr>
+        <w:spacing w:after="0" w:line="240" w:lineRule="auto"/>
+      </w:pPr>
+      <w:r>
+        <w:continuationSeparator/>
+      </w:r>
+    </w:p>
+  </w:endnote>
+</w:endnotes>
 </file>
 
-<file path=word/commentsExtended.xml><?xml version="1.0" encoding="utf-8"?>
-<w15:commentsEx xmlns:wpc="http://schemas.microsoft.com/office/word/2010/wordprocessingCanvas" xmlns:cx="http://schemas.microsoft.com/office/drawing/2014/chartex" xmlns:cx1="http://schemas.microsoft.com/office/drawing/2015/9/8/chartex" xmlns:cx2="http://schemas.microsoft.com/office/drawing/2015/10/21/chartex" xmlns:cx3="http://schemas.microsoft.com/office/drawing/2016/5/9/chartex" xmlns:cx4="http://schemas.microsoft.com/office/drawing/2016/5/10/chartex" xmlns:cx5="http://schemas.microsoft.com/office/drawing/2016/5/11/chartex" xmlns:cx6="http://schemas.microsoft.com/office/drawing/2016/5/12/chartex" xmlns:cx7="http://schemas.microsoft.com/office/drawing/2016/5/13/chartex" xmlns:cx8="http://schemas.microsoft.com/office/drawing/2016/5/14/chartex" xmlns:mc="http://schemas.openxmlformats.org/markup-compatibility/2006" xmlns:aink="http://schemas.microsoft.com/office/drawing/2016/ink" xmlns:am3d="http://schemas.microsoft.com/office/drawing/2017/model3d" xmlns:o="urn:schemas-microsoft-com:office:office" xmlns:oel="http://schemas.microsoft.com/office/2019/extlst" xmlns:r="http://schemas.openxmlformats.org/officeDocument/2006/relationships" xmlns:m="http://schemas.openxmlformats.org/officeDocument/2006/math" xmlns:v="urn:schemas-microsoft-com:vml" xmlns:wp14="http://schemas.microsoft.com/office/word/2010/wordprocessingDrawing" xmlns:wp="http://schemas.openxmlformats.org/drawingml/2006/wordprocessingDrawing" xmlns:w10="urn:schemas-microsoft-com:office:word" xmlns:w="http://schemas.openxmlformats.org/wordprocessingml/2006/main" xmlns:w14="http://schemas.microsoft.com/office/word/2010/wordml" xmlns:w15="http://schemas.microsoft.com/office/word/2012/wordml" xmlns:w16cex="http://schemas.microsoft.com/office/word/2018/wordml/cex" xmlns:w16cid="http://schemas.microsoft.com/office/word/2016/wordml/cid" xmlns:w16="http://schemas.microsoft.com/office/word/2018/wordml" xmlns:w16sdtdh="http://schemas.microsoft.com/office/word/2020/wordml/sdtdatahash" xmlns:w16se="http://schemas.microsoft.com/office/word/2015/wordml/symex" xmlns:wpg="http://schemas.microsoft.com/office/word/2010/wordprocessingGroup" xmlns:wpi="http://schemas.microsoft.com/office/word/2010/wordprocessingInk" xmlns:wne="http://schemas.microsoft.com/office/word/2006/wordml" xmlns:wps="http://schemas.microsoft.com/office/word/2010/wordprocessingShape" mc:Ignorable="w14 w15 w16se w16cid w16 w16cex w16sdtdh wp14">
-  <w15:commentEx w15:paraId="1C4DB1BF" w15:done="0"/>
-</w15:commentsEx>
+<file path=word/footer1.xml><?xml version="1.0" encoding="utf-8"?>
+<w:ftr xmlns:wpc="http://schemas.microsoft.com/office/word/2010/wordprocessingCanvas" xmlns:cx="http://schemas.microsoft.com/office/drawing/2014/chartex" xmlns:cx1="http://schemas.microsoft.com/office/drawing/2015/9/8/chartex" xmlns:cx2="http://schemas.microsoft.com/office/drawing/2015/10/21/chartex" xmlns:cx3="http://schemas.microsoft.com/office/drawing/2016/5/9/chartex" xmlns:cx4="http://schemas.microsoft.com/office/drawing/2016/5/10/chartex" xmlns:cx5="http://schemas.microsoft.com/office/drawing/2016/5/11/chartex" xmlns:cx6="http://schemas.microsoft.com/office/drawing/2016/5/12/chartex" xmlns:cx7="http://schemas.microsoft.com/office/drawing/2016/5/13/chartex" xmlns:cx8="http://schemas.microsoft.com/office/drawing/2016/5/14/chartex" xmlns:mc="http://schemas.openxmlformats.org/markup-compatibility/2006" xmlns:aink="http://schemas.microsoft.com/office/drawing/2016/ink" xmlns:am3d="http://schemas.microsoft.com/office/drawing/2017/model3d" xmlns:o="urn:schemas-microsoft-com:office:office" xmlns:oel="http://schemas.microsoft.com/office/2019/extlst" xmlns:r="http://schemas.openxmlformats.org/officeDocument/2006/relationships" xmlns:m="http://schemas.openxmlformats.org/officeDocument/2006/math" xmlns:v="urn:schemas-microsoft-com:vml" xmlns:wp14="http://schemas.microsoft.com/office/word/2010/wordprocessingDrawing" xmlns:wp="http://schemas.openxmlformats.org/drawingml/2006/wordprocessingDrawing" xmlns:w10="urn:schemas-microsoft-com:office:word" xmlns:w="http://schemas.openxmlformats.org/wordprocessingml/2006/main" xmlns:w14="http://schemas.microsoft.com/office/word/2010/wordml" xmlns:w15="http://schemas.microsoft.com/office/word/2012/wordml" xmlns:w16cex="http://schemas.microsoft.com/office/word/2018/wordml/cex" xmlns:w16cid="http://schemas.microsoft.com/office/word/2016/wordml/cid" xmlns:w16="http://schemas.microsoft.com/office/word/2018/wordml" xmlns:w16sdtdh="http://schemas.microsoft.com/office/word/2020/wordml/sdtdatahash" xmlns:w16se="http://schemas.microsoft.com/office/word/2015/wordml/symex" xmlns:wpg="http://schemas.microsoft.com/office/word/2010/wordprocessingGroup" xmlns:wpi="http://schemas.microsoft.com/office/word/2010/wordprocessingInk" xmlns:wne="http://schemas.microsoft.com/office/word/2006/wordml" xmlns:wps="http://schemas.microsoft.com/office/word/2010/wordprocessingShape" mc:Ignorable="w14 w15 w16se w16cid w16 w16cex w16sdtdh wp14">
+  <w:p>
+    <w:pPr>
+      <w:pStyle w:val="Footer"/>
+    </w:pPr>
+  </w:p>
+</w:ftr>
 </file>
 
-<file path=word/commentsExtensible.xml><?xml version="1.0" encoding="utf-8"?>
-<w16cex:commentsExtensible xmlns:wpc="http://schemas.microsoft.com/office/word/2010/wordprocessingCanvas" xmlns:cx="http://schemas.microsoft.com/office/drawing/2014/chartex" xmlns:cx1="http://schemas.microsoft.com/office/drawing/2015/9/8/chartex" xmlns:cx2="http://schemas.microsoft.com/office/drawing/2015/10/21/chartex" xmlns:cx3="http://schemas.microsoft.com/office/drawing/2016/5/9/chartex" xmlns:cx4="http://schemas.microsoft.com/office/drawing/2016/5/10/chartex" xmlns:cx5="http://schemas.microsoft.com/office/drawing/2016/5/11/chartex" xmlns:cx6="http://schemas.microsoft.com/office/drawing/2016/5/12/chartex" xmlns:cx7="http://schemas.microsoft.com/office/drawing/2016/5/13/chartex" xmlns:cx8="http://schemas.microsoft.com/office/drawing/2016/5/14/chartex" xmlns:mc="http://schemas.openxmlformats.org/markup-compatibility/2006" xmlns:aink="http://schemas.microsoft.com/office/drawing/2016/ink" xmlns:am3d="http://schemas.microsoft.com/office/drawing/2017/model3d" xmlns:o="urn:schemas-microsoft-com:office:office" xmlns:oel="http://schemas.microsoft.com/office/2019/extlst" xmlns:r="http://schemas.openxmlformats.org/officeDocument/2006/relationships" xmlns:m="http://schemas.openxmlformats.org/officeDocument/2006/math" xmlns:v="urn:schemas-microsoft-com:vml" xmlns:wp14="http://schemas.microsoft.com/office/word/2010/wordprocessingDrawing" xmlns:wp="http://schemas.openxmlformats.org/drawingml/2006/wordprocessingDrawing" xmlns:w10="urn:schemas-microsoft-com:office:word" xmlns:w="http://schemas.openxmlformats.org/wordprocessingml/2006/main" xmlns:w14="http://schemas.microsoft.com/office/word/2010/wordml" xmlns:w15="http://schemas.microsoft.com/office/word/2012/wordml" xmlns:w16cex="http://schemas.microsoft.com/office/word/2018/wordml/cex" xmlns:w16cid="http://schemas.microsoft.com/office/word/2016/wordml/cid" xmlns:w16="http://schemas.microsoft.com/office/word/2018/wordml" xmlns:w16sdtdh="http://schemas.microsoft.com/office/word/2020/wordml/sdtdatahash" xmlns:w16se="http://schemas.microsoft.com/office/word/2015/wordml/symex" xmlns:wpg="http://schemas.microsoft.com/office/word/2010/wordprocessingGroup" xmlns:wpi="http://schemas.microsoft.com/office/word/2010/wordprocessingInk" xmlns:wne="http://schemas.microsoft.com/office/word/2006/wordml" xmlns:wps="http://schemas.microsoft.com/office/word/2010/wordprocessingShape" mc:Ignorable="w14 w15 w16se w16cid w16 w16cex w16sdtdh wp14">
-  <w16cex:commentExtensible w16cex:durableId="27BC1149" w16cex:dateUtc="2023-03-15T13:41:00Z"/>
-</w16cex:commentsExtensible>
+<file path=word/footer2.xml><?xml version="1.0" encoding="utf-8"?>
+<w:ftr xmlns:wpc="http://schemas.microsoft.com/office/word/2010/wordprocessingCanvas" xmlns:cx="http://schemas.microsoft.com/office/drawing/2014/chartex" xmlns:cx1="http://schemas.microsoft.com/office/drawing/2015/9/8/chartex" xmlns:cx2="http://schemas.microsoft.com/office/drawing/2015/10/21/chartex" xmlns:cx3="http://schemas.microsoft.com/office/drawing/2016/5/9/chartex" xmlns:cx4="http://schemas.microsoft.com/office/drawing/2016/5/10/chartex" xmlns:cx5="http://schemas.microsoft.com/office/drawing/2016/5/11/chartex" xmlns:cx6="http://schemas.microsoft.com/office/drawing/2016/5/12/chartex" xmlns:cx7="http://schemas.microsoft.com/office/drawing/2016/5/13/chartex" xmlns:cx8="http://schemas.microsoft.com/office/drawing/2016/5/14/chartex" xmlns:mc="http://schemas.openxmlformats.org/markup-compatibility/2006" xmlns:aink="http://schemas.microsoft.com/office/drawing/2016/ink" xmlns:am3d="http://schemas.microsoft.com/office/drawing/2017/model3d" xmlns:o="urn:schemas-microsoft-com:office:office" xmlns:oel="http://schemas.microsoft.com/office/2019/extlst" xmlns:r="http://schemas.openxmlformats.org/officeDocument/2006/relationships" xmlns:m="http://schemas.openxmlformats.org/officeDocument/2006/math" xmlns:v="urn:schemas-microsoft-com:vml" xmlns:wp14="http://schemas.microsoft.com/office/word/2010/wordprocessingDrawing" xmlns:wp="http://schemas.openxmlformats.org/drawingml/2006/wordprocessingDrawing" xmlns:w10="urn:schemas-microsoft-com:office:word" xmlns:w="http://schemas.openxmlformats.org/wordprocessingml/2006/main" xmlns:w14="http://schemas.microsoft.com/office/word/2010/wordml" xmlns:w15="http://schemas.microsoft.com/office/word/2012/wordml" xmlns:w16cex="http://schemas.microsoft.com/office/word/2018/wordml/cex" xmlns:w16cid="http://schemas.microsoft.com/office/word/2016/wordml/cid" xmlns:w16="http://schemas.microsoft.com/office/word/2018/wordml" xmlns:w16sdtdh="http://schemas.microsoft.com/office/word/2020/wordml/sdtdatahash" xmlns:w16se="http://schemas.microsoft.com/office/word/2015/wordml/symex" xmlns:wpg="http://schemas.microsoft.com/office/word/2010/wordprocessingGroup" xmlns:wpi="http://schemas.microsoft.com/office/word/2010/wordprocessingInk" xmlns:wne="http://schemas.microsoft.com/office/word/2006/wordml" xmlns:wps="http://schemas.microsoft.com/office/word/2010/wordprocessingShape" mc:Ignorable="w14 w15 w16se w16cid w16 w16cex w16sdtdh wp14">
+  <w:p>
+    <w:pPr>
+      <w:pStyle w:val="Footer"/>
+    </w:pPr>
+    <w:sdt>
+      <w:sdtPr>
+        <w:id w:val="-157621513"/>
+        <w:docPartObj>
+          <w:docPartGallery w:val="Page Numbers (Bottom of Page)"/>
+          <w:docPartUnique/>
+        </w:docPartObj>
+      </w:sdtPr>
+      <w:sdtEndPr>
+        <w:rPr>
+          <w:noProof/>
+        </w:rPr>
+      </w:sdtEndPr>
+      <w:sdtContent>
+        <w:r>
+          <w:fldChar w:fldCharType="begin"/>
+        </w:r>
+        <w:r>
+          <w:instrText xml:space="preserve"> PAGE   \* MERGEFORMAT </w:instrText>
+        </w:r>
+        <w:r>
+          <w:fldChar w:fldCharType="separate"/>
+        </w:r>
+        <w:r>
+          <w:t>1</w:t>
+        </w:r>
+        <w:r>
+          <w:rPr>
+            <w:noProof/>
+          </w:rPr>
+          <w:fldChar w:fldCharType="end"/>
+        </w:r>
+      </w:sdtContent>
+    </w:sdt>
+    <w:r>
+      <w:rPr>
+        <w:noProof/>
+      </w:rPr>
+      <mc:AlternateContent>
+        <mc:Choice Requires="wpg">
+          <w:drawing>
+            <wp:anchor distT="0" distB="0" distL="114300" distR="114300" simplePos="0" relativeHeight="251659264" behindDoc="0" locked="0" layoutInCell="1" allowOverlap="1" wp14:anchorId="5166C5CA" wp14:editId="6EBEA9ED">
+              <wp:simplePos x="0" y="0"/>
+              <wp:positionH relativeFrom="page">
+                <wp:align>right</wp:align>
+              </wp:positionH>
+              <wp:positionV relativeFrom="bottomMargin">
+                <wp:align>center</wp:align>
+              </wp:positionV>
+              <wp:extent cx="6172200" cy="274320"/>
+              <wp:effectExtent l="0" t="0" r="0" b="0"/>
+              <wp:wrapNone/>
+              <wp:docPr id="164" name="Group 164"/>
+              <wp:cNvGraphicFramePr/>
+              <a:graphic xmlns:a="http://schemas.openxmlformats.org/drawingml/2006/main">
+                <a:graphicData uri="http://schemas.microsoft.com/office/word/2010/wordprocessingGroup">
+                  <wpg:wgp>
+                    <wpg:cNvGrpSpPr/>
+                    <wpg:grpSpPr>
+                      <a:xfrm>
+                        <a:off x="0" y="0"/>
+                        <a:ext cx="6172200" cy="274320"/>
+                        <a:chOff x="0" y="0"/>
+                        <a:chExt cx="6172200" cy="274320"/>
+                      </a:xfrm>
+                    </wpg:grpSpPr>
+                    <wps:wsp>
+                      <wps:cNvPr id="165" name="Rectangle 165"/>
+                      <wps:cNvSpPr/>
+                      <wps:spPr>
+                        <a:xfrm>
+                          <a:off x="228600" y="0"/>
+                          <a:ext cx="5943600" cy="274320"/>
+                        </a:xfrm>
+                        <a:prstGeom prst="rect">
+                          <a:avLst/>
+                        </a:prstGeom>
+                        <a:solidFill>
+                          <a:schemeClr val="bg1">
+                            <a:alpha val="0"/>
+                          </a:schemeClr>
+                        </a:solidFill>
+                        <a:ln>
+                          <a:noFill/>
+                        </a:ln>
+                      </wps:spPr>
+                      <wps:style>
+                        <a:lnRef idx="2">
+                          <a:schemeClr val="accent1">
+                            <a:shade val="50000"/>
+                          </a:schemeClr>
+                        </a:lnRef>
+                        <a:fillRef idx="1">
+                          <a:schemeClr val="accent1"/>
+                        </a:fillRef>
+                        <a:effectRef idx="0">
+                          <a:schemeClr val="accent1"/>
+                        </a:effectRef>
+                        <a:fontRef idx="minor">
+                          <a:schemeClr val="lt1"/>
+                        </a:fontRef>
+                      </wps:style>
+                      <wps:bodyPr rot="0" spcFirstLastPara="0" vertOverflow="overflow" horzOverflow="overflow" vert="horz" wrap="square" lIns="91440" tIns="45720" rIns="91440" bIns="45720" numCol="1" spcCol="0" rtlCol="0" fromWordArt="0" anchor="ctr" anchorCtr="0" forceAA="0" compatLnSpc="1">
+                        <a:prstTxWarp prst="textNoShape">
+                          <a:avLst/>
+                        </a:prstTxWarp>
+                        <a:noAutofit/>
+                      </wps:bodyPr>
+                    </wps:wsp>
+                    <wps:wsp>
+                      <wps:cNvPr id="166" name="Text Box 166"/>
+                      <wps:cNvSpPr txBox="1"/>
+                      <wps:spPr>
+                        <a:xfrm>
+                          <a:off x="0" y="9525"/>
+                          <a:ext cx="5943600" cy="252730"/>
+                        </a:xfrm>
+                        <a:prstGeom prst="rect">
+                          <a:avLst/>
+                        </a:prstGeom>
+                        <a:noFill/>
+                        <a:ln w="6350">
+                          <a:noFill/>
+                        </a:ln>
+                        <a:effectLst/>
+                      </wps:spPr>
+                      <wps:style>
+                        <a:lnRef idx="0">
+                          <a:schemeClr val="accent1"/>
+                        </a:lnRef>
+                        <a:fillRef idx="0">
+                          <a:schemeClr val="accent1"/>
+                        </a:fillRef>
+                        <a:effectRef idx="0">
+                          <a:schemeClr val="accent1"/>
+                        </a:effectRef>
+                        <a:fontRef idx="minor">
+                          <a:schemeClr val="dk1"/>
+                        </a:fontRef>
+                      </wps:style>
+                      <wps:txbx>
+                        <w:txbxContent>
+                          <w:p>
+                            <w:pPr>
+                              <w:pStyle w:val="Footer"/>
+                              <w:tabs>
+                                <w:tab w:val="clear" w:pos="4680"/>
+                                <w:tab w:val="clear" w:pos="9360"/>
+                              </w:tabs>
+                              <w:jc w:val="right"/>
+                            </w:pPr>
+                            <w:sdt>
+                              <w:sdtPr>
+                                <w:rPr>
+                                  <w:caps/>
+                                  <w:color w:val="4472C4" w:themeColor="accent1"/>
+                                  <w:sz w:val="20"/>
+                                  <w:szCs w:val="20"/>
+                                </w:rPr>
+                                <w:alias w:val="Title"/>
+                                <w:tag w:val=""/>
+                                <w:id w:val="-2000573687"/>
+                                <w:dataBinding w:prefixMappings="xmlns:ns0='http://purl.org/dc/elements/1.1/' xmlns:ns1='http://schemas.openxmlformats.org/package/2006/metadata/core-properties' " w:xpath="/ns1:coreProperties[1]/ns0:title[1]" w:storeItemID="{6C3C8BC8-F283-45AE-878A-BAB7291924A1}"/>
+                                <w:text/>
+                              </w:sdtPr>
+                              <w:sdtContent>
+                                <w:r>
+                                  <w:rPr>
+                                    <w:caps/>
+                                    <w:color w:val="4472C4" w:themeColor="accent1"/>
+                                    <w:sz w:val="20"/>
+                                    <w:szCs w:val="20"/>
+                                  </w:rPr>
+                                  <w:t>SDC Design Report</w:t>
+                                </w:r>
+                              </w:sdtContent>
+                            </w:sdt>
+                            <w:r>
+                              <w:rPr>
+                                <w:caps/>
+                                <w:color w:val="808080" w:themeColor="background1" w:themeShade="80"/>
+                                <w:sz w:val="20"/>
+                                <w:szCs w:val="20"/>
+                              </w:rPr>
+                              <w:t> | </w:t>
+                            </w:r>
+                            <w:sdt>
+                              <w:sdtPr>
+                                <w:rPr>
+                                  <w:color w:val="808080" w:themeColor="background1" w:themeShade="80"/>
+                                  <w:sz w:val="20"/>
+                                  <w:szCs w:val="20"/>
+                                </w:rPr>
+                                <w:alias w:val="Subtitle"/>
+                                <w:tag w:val=""/>
+                                <w:id w:val="-757830567"/>
+                                <w:dataBinding w:prefixMappings="xmlns:ns0='http://purl.org/dc/elements/1.1/' xmlns:ns1='http://schemas.openxmlformats.org/package/2006/metadata/core-properties' " w:xpath="/ns1:coreProperties[1]/ns0:subject[1]" w:storeItemID="{6C3C8BC8-F283-45AE-878A-BAB7291924A1}"/>
+                                <w:text/>
+                              </w:sdtPr>
+                              <w:sdtContent>
+                                <w:r>
+                                  <w:rPr>
+                                    <w:color w:val="808080" w:themeColor="background1" w:themeShade="80"/>
+                                    <w:sz w:val="20"/>
+                                    <w:szCs w:val="20"/>
+                                  </w:rPr>
+                                  <w:t>2023 Wind and Sun Student Design Competition</w:t>
+                                </w:r>
+                              </w:sdtContent>
+                            </w:sdt>
+                          </w:p>
+                        </w:txbxContent>
+                      </wps:txbx>
+                      <wps:bodyPr rot="0" spcFirstLastPara="0" vertOverflow="overflow" horzOverflow="overflow" vert="horz" wrap="square" lIns="0" tIns="45720" rIns="0" bIns="45720" numCol="1" spcCol="0" rtlCol="0" fromWordArt="0" anchor="t" anchorCtr="0" forceAA="0" compatLnSpc="1">
+                        <a:prstTxWarp prst="textNoShape">
+                          <a:avLst/>
+                        </a:prstTxWarp>
+                        <a:spAutoFit/>
+                      </wps:bodyPr>
+                    </wps:wsp>
+                  </wpg:wgp>
+                </a:graphicData>
+              </a:graphic>
+            </wp:anchor>
+          </w:drawing>
+        </mc:Choice>
+        <mc:Fallback>
+          <w:pict>
+            <v:group w14:anchorId="5166C5CA" id="Group 164" o:spid="_x0000_s1026" style="position:absolute;margin-left:434.8pt;margin-top:0;width:486pt;height:21.6pt;z-index:251659264;mso-position-horizontal:right;mso-position-horizontal-relative:page;mso-position-vertical:center;mso-position-vertical-relative:bottom-margin-area" coordsize="61722,2743" o:gfxdata="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">
+              <v:rect id="Rectangle 165" o:spid="_x0000_s1027" style="position:absolute;left:2286;width:59436;height:2743;visibility:visible;mso-wrap-style:square;v-text-anchor:middle" o:gfxdata="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" fillcolor="white [3212]" stroked="f" strokeweight="1pt">
+                <v:fill opacity="0"/>
+              </v:rect>
+              <v:shapetype id="_x0000_t202" coordsize="21600,21600" o:spt="202" path="m,l,21600r21600,l21600,xe">
+                <v:stroke joinstyle="miter"/>
+                <v:path gradientshapeok="t" o:connecttype="rect"/>
+              </v:shapetype>
+              <v:shape id="Text Box 166" o:spid="_x0000_s1028" type="#_x0000_t202" style="position:absolute;top:95;width:59436;height:2527;visibility:visible;mso-wrap-style:square;v-text-anchor:top" o:gfxdata="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" filled="f" stroked="f" strokeweight=".5pt">
+                <v:textbox style="mso-fit-shape-to-text:t" inset="0,,0">
+                  <w:txbxContent>
+                    <w:p>
+                      <w:pPr>
+                        <w:pStyle w:val="Footer"/>
+                        <w:tabs>
+                          <w:tab w:val="clear" w:pos="4680"/>
+                          <w:tab w:val="clear" w:pos="9360"/>
+                        </w:tabs>
+                        <w:jc w:val="right"/>
+                      </w:pPr>
+                      <w:sdt>
+                        <w:sdtPr>
+                          <w:rPr>
+                            <w:caps/>
+                            <w:color w:val="4472C4" w:themeColor="accent1"/>
+                            <w:sz w:val="20"/>
+                            <w:szCs w:val="20"/>
+                          </w:rPr>
+                          <w:alias w:val="Title"/>
+                          <w:tag w:val=""/>
+                          <w:id w:val="-2000573687"/>
+                          <w:dataBinding w:prefixMappings="xmlns:ns0='http://purl.org/dc/elements/1.1/' xmlns:ns1='http://schemas.openxmlformats.org/package/2006/metadata/core-properties' " w:xpath="/ns1:coreProperties[1]/ns0:title[1]" w:storeItemID="{6C3C8BC8-F283-45AE-878A-BAB7291924A1}"/>
+                          <w:text/>
+                        </w:sdtPr>
+                        <w:sdtContent>
+                          <w:r>
+                            <w:rPr>
+                              <w:caps/>
+                              <w:color w:val="4472C4" w:themeColor="accent1"/>
+                              <w:sz w:val="20"/>
+                              <w:szCs w:val="20"/>
+                            </w:rPr>
+                            <w:t>SDC Design Report</w:t>
+                          </w:r>
+                        </w:sdtContent>
+                      </w:sdt>
+                      <w:r>
+                        <w:rPr>
+                          <w:caps/>
+                          <w:color w:val="808080" w:themeColor="background1" w:themeShade="80"/>
+                          <w:sz w:val="20"/>
+                          <w:szCs w:val="20"/>
+                        </w:rPr>
+                        <w:t> | </w:t>
+                      </w:r>
+                      <w:sdt>
+                        <w:sdtPr>
+                          <w:rPr>
+                            <w:color w:val="808080" w:themeColor="background1" w:themeShade="80"/>
+                            <w:sz w:val="20"/>
+                            <w:szCs w:val="20"/>
+                          </w:rPr>
+                          <w:alias w:val="Subtitle"/>
+                          <w:tag w:val=""/>
+                          <w:id w:val="-757830567"/>
+                          <w:dataBinding w:prefixMappings="xmlns:ns0='http://purl.org/dc/elements/1.1/' xmlns:ns1='http://schemas.openxmlformats.org/package/2006/metadata/core-properties' " w:xpath="/ns1:coreProperties[1]/ns0:subject[1]" w:storeItemID="{6C3C8BC8-F283-45AE-878A-BAB7291924A1}"/>
+                          <w:text/>
+                        </w:sdtPr>
+                        <w:sdtContent>
+                          <w:r>
+                            <w:rPr>
+                              <w:color w:val="808080" w:themeColor="background1" w:themeShade="80"/>
+                              <w:sz w:val="20"/>
+                              <w:szCs w:val="20"/>
+                            </w:rPr>
+                            <w:t>2023 Wind and Sun Student Design Competition</w:t>
+                          </w:r>
+                        </w:sdtContent>
+                      </w:sdt>
+                    </w:p>
+                  </w:txbxContent>
+                </v:textbox>
+              </v:shape>
+              <w10:wrap anchorx="page" anchory="margin"/>
+            </v:group>
+          </w:pict>
+        </mc:Fallback>
+      </mc:AlternateContent>
+    </w:r>
+  </w:p>
+</w:ftr>
 </file>
 
-<file path=word/commentsIds.xml><?xml version="1.0" encoding="utf-8"?>
-<w16cid:commentsIds xmlns:wpc="http://schemas.microsoft.com/office/word/2010/wordprocessingCanvas" xmlns:cx="http://schemas.microsoft.com/office/drawing/2014/chartex" xmlns:cx1="http://schemas.microsoft.com/office/drawing/2015/9/8/chartex" xmlns:cx2="http://schemas.microsoft.com/office/drawing/2015/10/21/chartex" xmlns:cx3="http://schemas.microsoft.com/office/drawing/2016/5/9/chartex" xmlns:cx4="http://schemas.microsoft.com/office/drawing/2016/5/10/chartex" xmlns:cx5="http://schemas.microsoft.com/office/drawing/2016/5/11/chartex" xmlns:cx6="http://schemas.microsoft.com/office/drawing/2016/5/12/chartex" xmlns:cx7="http://schemas.microsoft.com/office/drawing/2016/5/13/chartex" xmlns:cx8="http://schemas.microsoft.com/office/drawing/2016/5/14/chartex" xmlns:mc="http://schemas.openxmlformats.org/markup-compatibility/2006" xmlns:aink="http://schemas.microsoft.com/office/drawing/2016/ink" xmlns:am3d="http://schemas.microsoft.com/office/drawing/2017/model3d" xmlns:o="urn:schemas-microsoft-com:office:office" xmlns:oel="http://schemas.microsoft.com/office/2019/extlst" xmlns:r="http://schemas.openxmlformats.org/officeDocument/2006/relationships" xmlns:m="http://schemas.openxmlformats.org/officeDocument/2006/math" xmlns:v="urn:schemas-microsoft-com:vml" xmlns:wp14="http://schemas.microsoft.com/office/word/2010/wordprocessingDrawing" xmlns:wp="http://schemas.openxmlformats.org/drawingml/2006/wordprocessingDrawing" xmlns:w10="urn:schemas-microsoft-com:office:word" xmlns:w="http://schemas.openxmlformats.org/wordprocessingml/2006/main" xmlns:w14="http://schemas.microsoft.com/office/word/2010/wordml" xmlns:w15="http://schemas.microsoft.com/office/word/2012/wordml" xmlns:w16cex="http://schemas.microsoft.com/office/word/2018/wordml/cex" xmlns:w16cid="http://schemas.microsoft.com/office/word/2016/wordml/cid" xmlns:w16="http://schemas.microsoft.com/office/word/2018/wordml" xmlns:w16sdtdh="http://schemas.microsoft.com/office/word/2020/wordml/sdtdatahash" xmlns:w16se="http://schemas.microsoft.com/office/word/2015/wordml/symex" xmlns:wpg="http://schemas.microsoft.com/office/word/2010/wordprocessingGroup" xmlns:wpi="http://schemas.microsoft.com/office/word/2010/wordprocessingInk" xmlns:wne="http://schemas.microsoft.com/office/word/2006/wordml" xmlns:wps="http://schemas.microsoft.com/office/word/2010/wordprocessingShape" mc:Ignorable="w14 w15 w16se w16cid w16 w16cex w16sdtdh wp14">
-  <w16cid:commentId w16cid:paraId="1C4DB1BF" w16cid:durableId="27BC1149"/>
-</w16cid:commentsIds>
+<file path=word/footer3.xml><?xml version="1.0" encoding="utf-8"?>
+<w:ftr xmlns:wpc="http://schemas.microsoft.com/office/word/2010/wordprocessingCanvas" xmlns:cx="http://schemas.microsoft.com/office/drawing/2014/chartex" xmlns:cx1="http://schemas.microsoft.com/office/drawing/2015/9/8/chartex" xmlns:cx2="http://schemas.microsoft.com/office/drawing/2015/10/21/chartex" xmlns:cx3="http://schemas.microsoft.com/office/drawing/2016/5/9/chartex" xmlns:cx4="http://schemas.microsoft.com/office/drawing/2016/5/10/chartex" xmlns:cx5="http://schemas.microsoft.com/office/drawing/2016/5/11/chartex" xmlns:cx6="http://schemas.microsoft.com/office/drawing/2016/5/12/chartex" xmlns:cx7="http://schemas.microsoft.com/office/drawing/2016/5/13/chartex" xmlns:cx8="http://schemas.microsoft.com/office/drawing/2016/5/14/chartex" xmlns:mc="http://schemas.openxmlformats.org/markup-compatibility/2006" xmlns:aink="http://schemas.microsoft.com/office/drawing/2016/ink" xmlns:am3d="http://schemas.microsoft.com/office/drawing/2017/model3d" xmlns:o="urn:schemas-microsoft-com:office:office" xmlns:oel="http://schemas.microsoft.com/office/2019/extlst" xmlns:r="http://schemas.openxmlformats.org/officeDocument/2006/relationships" xmlns:m="http://schemas.openxmlformats.org/officeDocument/2006/math" xmlns:v="urn:schemas-microsoft-com:vml" xmlns:wp14="http://schemas.microsoft.com/office/word/2010/wordprocessingDrawing" xmlns:wp="http://schemas.openxmlformats.org/drawingml/2006/wordprocessingDrawing" xmlns:w10="urn:schemas-microsoft-com:office:word" xmlns:w="http://schemas.openxmlformats.org/wordprocessingml/2006/main" xmlns:w14="http://schemas.microsoft.com/office/word/2010/wordml" xmlns:w15="http://schemas.microsoft.com/office/word/2012/wordml" xmlns:w16cex="http://schemas.microsoft.com/office/word/2018/wordml/cex" xmlns:w16cid="http://schemas.microsoft.com/office/word/2016/wordml/cid" xmlns:w16="http://schemas.microsoft.com/office/word/2018/wordml" xmlns:w16sdtdh="http://schemas.microsoft.com/office/word/2020/wordml/sdtdatahash" xmlns:w16se="http://schemas.microsoft.com/office/word/2015/wordml/symex" xmlns:wpg="http://schemas.microsoft.com/office/word/2010/wordprocessingGroup" xmlns:wpi="http://schemas.microsoft.com/office/word/2010/wordprocessingInk" xmlns:wne="http://schemas.microsoft.com/office/word/2006/wordml" xmlns:wps="http://schemas.microsoft.com/office/word/2010/wordprocessingShape" mc:Ignorable="w14 w15 w16se w16cid w16 w16cex w16sdtdh wp14">
+  <w:p>
+    <w:pPr>
+      <w:pStyle w:val="Footer"/>
+    </w:pPr>
+  </w:p>
+</w:ftr>
+</file>
+
+<file path=word/footnotes.xml><?xml version="1.0" encoding="utf-8"?>
+<w:footnotes xmlns:wpc="http://schemas.microsoft.com/office/word/2010/wordprocessingCanvas" xmlns:cx="http://schemas.microsoft.com/office/drawing/2014/chartex" xmlns:cx1="http://schemas.microsoft.com/office/drawing/2015/9/8/chartex" xmlns:cx2="http://schemas.microsoft.com/office/drawing/2015/10/21/chartex" xmlns:cx3="http://schemas.microsoft.com/office/drawing/2016/5/9/chartex" xmlns:cx4="http://schemas.microsoft.com/office/drawing/2016/5/10/chartex" xmlns:cx5="http://schemas.microsoft.com/office/drawing/2016/5/11/chartex" xmlns:cx6="http://schemas.microsoft.com/office/drawing/2016/5/12/chartex" xmlns:cx7="http://schemas.microsoft.com/office/drawing/2016/5/13/chartex" xmlns:cx8="http://schemas.microsoft.com/office/drawing/2016/5/14/chartex" xmlns:mc="http://schemas.openxmlformats.org/markup-compatibility/2006" xmlns:aink="http://schemas.microsoft.com/office/drawing/2016/ink" xmlns:am3d="http://schemas.microsoft.com/office/drawing/2017/model3d" xmlns:o="urn:schemas-microsoft-com:office:office" xmlns:oel="http://schemas.microsoft.com/office/2019/extlst" xmlns:r="http://schemas.openxmlformats.org/officeDocument/2006/relationships" xmlns:m="http://schemas.openxmlformats.org/officeDocument/2006/math" xmlns:v="urn:schemas-microsoft-com:vml" xmlns:wp14="http://schemas.microsoft.com/office/word/2010/wordprocessingDrawing" xmlns:wp="http://schemas.openxmlformats.org/drawingml/2006/wordprocessingDrawing" xmlns:w10="urn:schemas-microsoft-com:office:word" xmlns:w="http://schemas.openxmlformats.org/wordprocessingml/2006/main" xmlns:w14="http://schemas.microsoft.com/office/word/2010/wordml" xmlns:w15="http://schemas.microsoft.com/office/word/2012/wordml" xmlns:w16cex="http://schemas.microsoft.com/office/word/2018/wordml/cex" xmlns:w16cid="http://schemas.microsoft.com/office/word/2016/wordml/cid" xmlns:w16="http://schemas.microsoft.com/office/word/2018/wordml" xmlns:w16sdtdh="http://schemas.microsoft.com/office/word/2020/wordml/sdtdatahash" xmlns:w16se="http://schemas.microsoft.com/office/word/2015/wordml/symex" xmlns:wpg="http://schemas.microsoft.com/office/word/2010/wordprocessingGroup" xmlns:wpi="http://schemas.microsoft.com/office/word/2010/wordprocessingInk" xmlns:wne="http://schemas.microsoft.com/office/word/2006/wordml" xmlns:wps="http://schemas.microsoft.com/office/word/2010/wordprocessingShape" mc:Ignorable="w14 w15 w16se w16cid w16 w16cex w16sdtdh wp14">
+  <w:footnote w:type="separator" w:id="-1">
+    <w:p>
+      <w:pPr>
+        <w:spacing w:after="0" w:line="240" w:lineRule="auto"/>
+      </w:pPr>
+      <w:r>
+        <w:separator/>
+      </w:r>
+    </w:p>
+  </w:footnote>
+  <w:footnote w:type="continuationSeparator" w:id="0">
+    <w:p>
+      <w:pPr>
+        <w:spacing w:after="0" w:line="240" w:lineRule="auto"/>
+      </w:pPr>
+      <w:r>
+        <w:continuationSeparator/>
+      </w:r>
+    </w:p>
+  </w:footnote>
+</w:footnotes>
+</file>
+
+<file path=word/header1.xml><?xml version="1.0" encoding="utf-8"?>
+<w:hdr xmlns:wpc="http://schemas.microsoft.com/office/word/2010/wordprocessingCanvas" xmlns:cx="http://schemas.microsoft.com/office/drawing/2014/chartex" xmlns:cx1="http://schemas.microsoft.com/office/drawing/2015/9/8/chartex" xmlns:cx2="http://schemas.microsoft.com/office/drawing/2015/10/21/chartex" xmlns:cx3="http://schemas.microsoft.com/office/drawing/2016/5/9/chartex" xmlns:cx4="http://schemas.microsoft.com/office/drawing/2016/5/10/chartex" xmlns:cx5="http://schemas.microsoft.com/office/drawing/2016/5/11/chartex" xmlns:cx6="http://schemas.microsoft.com/office/drawing/2016/5/12/chartex" xmlns:cx7="http://schemas.microsoft.com/office/drawing/2016/5/13/chartex" xmlns:cx8="http://schemas.microsoft.com/office/drawing/2016/5/14/chartex" xmlns:mc="http://schemas.openxmlformats.org/markup-compatibility/2006" xmlns:aink="http://schemas.microsoft.com/office/drawing/2016/ink" xmlns:am3d="http://schemas.microsoft.com/office/drawing/2017/model3d" xmlns:o="urn:schemas-microsoft-com:office:office" xmlns:oel="http://schemas.microsoft.com/office/2019/extlst" xmlns:r="http://schemas.openxmlformats.org/officeDocument/2006/relationships" xmlns:m="http://schemas.openxmlformats.org/officeDocument/2006/math" xmlns:v="urn:schemas-microsoft-com:vml" xmlns:wp14="http://schemas.microsoft.com/office/word/2010/wordprocessingDrawing" xmlns:wp="http://schemas.openxmlformats.org/drawingml/2006/wordprocessingDrawing" xmlns:w10="urn:schemas-microsoft-com:office:word" xmlns:w="http://schemas.openxmlformats.org/wordprocessingml/2006/main" xmlns:w14="http://schemas.microsoft.com/office/word/2010/wordml" xmlns:w15="http://schemas.microsoft.com/office/word/2012/wordml" xmlns:w16cex="http://schemas.microsoft.com/office/word/2018/wordml/cex" xmlns:w16cid="http://schemas.microsoft.com/office/word/2016/wordml/cid" xmlns:w16="http://schemas.microsoft.com/office/word/2018/wordml" xmlns:w16sdtdh="http://schemas.microsoft.com/office/word/2020/wordml/sdtdatahash" xmlns:w16se="http://schemas.microsoft.com/office/word/2015/wordml/symex" xmlns:wpg="http://schemas.microsoft.com/office/word/2010/wordprocessingGroup" xmlns:wpi="http://schemas.microsoft.com/office/word/2010/wordprocessingInk" xmlns:wne="http://schemas.microsoft.com/office/word/2006/wordml" xmlns:wps="http://schemas.microsoft.com/office/word/2010/wordprocessingShape" mc:Ignorable="w14 w15 w16se w16cid w16 w16cex w16sdtdh wp14">
+  <w:p>
+    <w:pPr>
+      <w:pStyle w:val="Header"/>
+    </w:pPr>
+  </w:p>
+</w:hdr>
+</file>
+
+<file path=word/header2.xml><?xml version="1.0" encoding="utf-8"?>
+<w:hdr xmlns:wpc="http://schemas.microsoft.com/office/word/2010/wordprocessingCanvas" xmlns:cx="http://schemas.microsoft.com/office/drawing/2014/chartex" xmlns:cx1="http://schemas.microsoft.com/office/drawing/2015/9/8/chartex" xmlns:cx2="http://schemas.microsoft.com/office/drawing/2015/10/21/chartex" xmlns:cx3="http://schemas.microsoft.com/office/drawing/2016/5/9/chartex" xmlns:cx4="http://schemas.microsoft.com/office/drawing/2016/5/10/chartex" xmlns:cx5="http://schemas.microsoft.com/office/drawing/2016/5/11/chartex" xmlns:cx6="http://schemas.microsoft.com/office/drawing/2016/5/12/chartex" xmlns:cx7="http://schemas.microsoft.com/office/drawing/2016/5/13/chartex" xmlns:cx8="http://schemas.microsoft.com/office/drawing/2016/5/14/chartex" xmlns:mc="http://schemas.openxmlformats.org/markup-compatibility/2006" xmlns:aink="http://schemas.microsoft.com/office/drawing/2016/ink" xmlns:am3d="http://schemas.microsoft.com/office/drawing/2017/model3d" xmlns:o="urn:schemas-microsoft-com:office:office" xmlns:oel="http://schemas.microsoft.com/office/2019/extlst" xmlns:r="http://schemas.openxmlformats.org/officeDocument/2006/relationships" xmlns:m="http://schemas.openxmlformats.org/officeDocument/2006/math" xmlns:v="urn:schemas-microsoft-com:vml" xmlns:wp14="http://schemas.microsoft.com/office/word/2010/wordprocessingDrawing" xmlns:wp="http://schemas.openxmlformats.org/drawingml/2006/wordprocessingDrawing" xmlns:w10="urn:schemas-microsoft-com:office:word" xmlns:w="http://schemas.openxmlformats.org/wordprocessingml/2006/main" xmlns:w14="http://schemas.microsoft.com/office/word/2010/wordml" xmlns:w15="http://schemas.microsoft.com/office/word/2012/wordml" xmlns:w16cex="http://schemas.microsoft.com/office/word/2018/wordml/cex" xmlns:w16cid="http://schemas.microsoft.com/office/word/2016/wordml/cid" xmlns:w16="http://schemas.microsoft.com/office/word/2018/wordml" xmlns:w16sdtdh="http://schemas.microsoft.com/office/word/2020/wordml/sdtdatahash" xmlns:w16se="http://schemas.microsoft.com/office/word/2015/wordml/symex" xmlns:wpg="http://schemas.microsoft.com/office/word/2010/wordprocessingGroup" xmlns:wpi="http://schemas.microsoft.com/office/word/2010/wordprocessingInk" xmlns:wne="http://schemas.microsoft.com/office/word/2006/wordml" xmlns:wps="http://schemas.microsoft.com/office/word/2010/wordprocessingShape" mc:Ignorable="w14 w15 w16se w16cid w16 w16cex w16sdtdh wp14">
+  <w:p>
+    <w:pPr>
+      <w:pStyle w:val="Header"/>
+    </w:pPr>
+  </w:p>
+</w:hdr>
+</file>
+
+<file path=word/header3.xml><?xml version="1.0" encoding="utf-8"?>
+<w:hdr xmlns:wpc="http://schemas.microsoft.com/office/word/2010/wordprocessingCanvas" xmlns:cx="http://schemas.microsoft.com/office/drawing/2014/chartex" xmlns:cx1="http://schemas.microsoft.com/office/drawing/2015/9/8/chartex" xmlns:cx2="http://schemas.microsoft.com/office/drawing/2015/10/21/chartex" xmlns:cx3="http://schemas.microsoft.com/office/drawing/2016/5/9/chartex" xmlns:cx4="http://schemas.microsoft.com/office/drawing/2016/5/10/chartex" xmlns:cx5="http://schemas.microsoft.com/office/drawing/2016/5/11/chartex" xmlns:cx6="http://schemas.microsoft.com/office/drawing/2016/5/12/chartex" xmlns:cx7="http://schemas.microsoft.com/office/drawing/2016/5/13/chartex" xmlns:cx8="http://schemas.microsoft.com/office/drawing/2016/5/14/chartex" xmlns:mc="http://schemas.openxmlformats.org/markup-compatibility/2006" xmlns:aink="http://schemas.microsoft.com/office/drawing/2016/ink" xmlns:am3d="http://schemas.microsoft.com/office/drawing/2017/model3d" xmlns:o="urn:schemas-microsoft-com:office:office" xmlns:oel="http://schemas.microsoft.com/office/2019/extlst" xmlns:r="http://schemas.openxmlformats.org/officeDocument/2006/relationships" xmlns:m="http://schemas.openxmlformats.org/officeDocument/2006/math" xmlns:v="urn:schemas-microsoft-com:vml" xmlns:wp14="http://schemas.microsoft.com/office/word/2010/wordprocessingDrawing" xmlns:wp="http://schemas.openxmlformats.org/drawingml/2006/wordprocessingDrawing" xmlns:w10="urn:schemas-microsoft-com:office:word" xmlns:w="http://schemas.openxmlformats.org/wordprocessingml/2006/main" xmlns:w14="http://schemas.microsoft.com/office/word/2010/wordml" xmlns:w15="http://schemas.microsoft.com/office/word/2012/wordml" xmlns:w16cex="http://schemas.microsoft.com/office/word/2018/wordml/cex" xmlns:w16cid="http://schemas.microsoft.com/office/word/2016/wordml/cid" xmlns:w16="http://schemas.microsoft.com/office/word/2018/wordml" xmlns:w16sdtdh="http://schemas.microsoft.com/office/word/2020/wordml/sdtdatahash" xmlns:w16se="http://schemas.microsoft.com/office/word/2015/wordml/symex" xmlns:wpg="http://schemas.microsoft.com/office/word/2010/wordprocessingGroup" xmlns:wpi="http://schemas.microsoft.com/office/word/2010/wordprocessingInk" xmlns:wne="http://schemas.microsoft.com/office/word/2006/wordml" xmlns:wps="http://schemas.microsoft.com/office/word/2010/wordprocessingShape" mc:Ignorable="w14 w15 w16se w16cid w16 w16cex w16sdtdh wp14">
+  <w:p>
+    <w:pPr>
+      <w:pStyle w:val="Header"/>
+    </w:pPr>
+  </w:p>
+</w:hdr>
 </file>
 
 <file path=word/numbering.xml><?xml version="1.0" encoding="utf-8"?>
@@ -1739,14 +2210,6 @@
     <w:abstractNumId w:val="4"/>
   </w:num>
 </w:numbering>
-</file>
-
-<file path=word/people.xml><?xml version="1.0" encoding="utf-8"?>
-<w15:people xmlns:wpc="http://schemas.microsoft.com/office/word/2010/wordprocessingCanvas" xmlns:cx="http://schemas.microsoft.com/office/drawing/2014/chartex" xmlns:cx1="http://schemas.microsoft.com/office/drawing/2015/9/8/chartex" xmlns:cx2="http://schemas.microsoft.com/office/drawing/2015/10/21/chartex" xmlns:cx3="http://schemas.microsoft.com/office/drawing/2016/5/9/chartex" xmlns:cx4="http://schemas.microsoft.com/office/drawing/2016/5/10/chartex" xmlns:cx5="http://schemas.microsoft.com/office/drawing/2016/5/11/chartex" xmlns:cx6="http://schemas.microsoft.com/office/drawing/2016/5/12/chartex" xmlns:cx7="http://schemas.microsoft.com/office/drawing/2016/5/13/chartex" xmlns:cx8="http://schemas.microsoft.com/office/drawing/2016/5/14/chartex" xmlns:mc="http://schemas.openxmlformats.org/markup-compatibility/2006" xmlns:aink="http://schemas.microsoft.com/office/drawing/2016/ink" xmlns:am3d="http://schemas.microsoft.com/office/drawing/2017/model3d" xmlns:o="urn:schemas-microsoft-com:office:office" xmlns:oel="http://schemas.microsoft.com/office/2019/extlst" xmlns:r="http://schemas.openxmlformats.org/officeDocument/2006/relationships" xmlns:m="http://schemas.openxmlformats.org/officeDocument/2006/math" xmlns:v="urn:schemas-microsoft-com:vml" xmlns:wp14="http://schemas.microsoft.com/office/word/2010/wordprocessingDrawing" xmlns:wp="http://schemas.openxmlformats.org/drawingml/2006/wordprocessingDrawing" xmlns:w10="urn:schemas-microsoft-com:office:word" xmlns:w="http://schemas.openxmlformats.org/wordprocessingml/2006/main" xmlns:w14="http://schemas.microsoft.com/office/word/2010/wordml" xmlns:w15="http://schemas.microsoft.com/office/word/2012/wordml" xmlns:w16cex="http://schemas.microsoft.com/office/word/2018/wordml/cex" xmlns:w16cid="http://schemas.microsoft.com/office/word/2016/wordml/cid" xmlns:w16="http://schemas.microsoft.com/office/word/2018/wordml" xmlns:w16sdtdh="http://schemas.microsoft.com/office/word/2020/wordml/sdtdatahash" xmlns:w16se="http://schemas.microsoft.com/office/word/2015/wordml/symex" xmlns:wpg="http://schemas.microsoft.com/office/word/2010/wordprocessingGroup" xmlns:wpi="http://schemas.microsoft.com/office/word/2010/wordprocessingInk" xmlns:wne="http://schemas.microsoft.com/office/word/2006/wordml" xmlns:wps="http://schemas.microsoft.com/office/word/2010/wordprocessingShape" mc:Ignorable="w14 w15 w16se w16cid w16 w16cex w16sdtdh wp14">
-  <w15:person w15:author="Capps, Caleb">
-    <w15:presenceInfo w15:providerId="AD" w15:userId="S::Caleb.Capps@gentex.com::3c0a422b-500b-43f7-aebb-1c491c4237c3"/>
-  </w15:person>
-</w15:people>
 </file>
 
 <file path=word/styles.xml><?xml version="1.0" encoding="utf-8"?>
@@ -2686,6 +3149,63 @@
       <w:shd w:val="clear" w:color="auto" w:fill="E1DFDD"/>
     </w:rPr>
   </w:style>
+  <w:style w:type="paragraph" w:styleId="Caption">
+    <w:name w:val="caption"/>
+    <w:basedOn w:val="Normal"/>
+    <w:next w:val="Normal"/>
+    <w:uiPriority w:val="35"/>
+    <w:unhideWhenUsed/>
+    <w:qFormat/>
+    <w:rsid w:val="00B42580"/>
+    <w:pPr>
+      <w:spacing w:after="0"/>
+      <w:jc w:val="center"/>
+    </w:pPr>
+  </w:style>
+  <w:style w:type="paragraph" w:styleId="Header">
+    <w:name w:val="header"/>
+    <w:basedOn w:val="Normal"/>
+    <w:link w:val="HeaderChar"/>
+    <w:uiPriority w:val="99"/>
+    <w:unhideWhenUsed/>
+    <w:rsid w:val="000612EA"/>
+    <w:pPr>
+      <w:tabs>
+        <w:tab w:val="center" w:pos="4680"/>
+        <w:tab w:val="right" w:pos="9360"/>
+      </w:tabs>
+      <w:spacing w:after="0" w:line="240" w:lineRule="auto"/>
+    </w:pPr>
+  </w:style>
+  <w:style w:type="character" w:customStyle="1" w:styleId="HeaderChar">
+    <w:name w:val="Header Char"/>
+    <w:basedOn w:val="DefaultParagraphFont"/>
+    <w:link w:val="Header"/>
+    <w:uiPriority w:val="99"/>
+    <w:rsid w:val="000612EA"/>
+  </w:style>
+  <w:style w:type="paragraph" w:styleId="Footer">
+    <w:name w:val="footer"/>
+    <w:basedOn w:val="Normal"/>
+    <w:link w:val="FooterChar"/>
+    <w:uiPriority w:val="99"/>
+    <w:unhideWhenUsed/>
+    <w:rsid w:val="000612EA"/>
+    <w:pPr>
+      <w:tabs>
+        <w:tab w:val="center" w:pos="4680"/>
+        <w:tab w:val="right" w:pos="9360"/>
+      </w:tabs>
+      <w:spacing w:after="0" w:line="240" w:lineRule="auto"/>
+    </w:pPr>
+  </w:style>
+  <w:style w:type="character" w:customStyle="1" w:styleId="FooterChar">
+    <w:name w:val="Footer Char"/>
+    <w:basedOn w:val="DefaultParagraphFont"/>
+    <w:link w:val="Footer"/>
+    <w:uiPriority w:val="99"/>
+    <w:rsid w:val="000612EA"/>
+  </w:style>
 </w:styles>
 </file>
 
@@ -2854,19 +3374,19 @@
 
 <file path=word/glossary/fontTable.xml><?xml version="1.0" encoding="utf-8"?>
 <w:fonts xmlns:mc="http://schemas.openxmlformats.org/markup-compatibility/2006" xmlns:r="http://schemas.openxmlformats.org/officeDocument/2006/relationships" xmlns:w="http://schemas.openxmlformats.org/wordprocessingml/2006/main" xmlns:w14="http://schemas.microsoft.com/office/word/2010/wordml" xmlns:w15="http://schemas.microsoft.com/office/word/2012/wordml" xmlns:w16cex="http://schemas.microsoft.com/office/word/2018/wordml/cex" xmlns:w16cid="http://schemas.microsoft.com/office/word/2016/wordml/cid" xmlns:w16="http://schemas.microsoft.com/office/word/2018/wordml" xmlns:w16sdtdh="http://schemas.microsoft.com/office/word/2020/wordml/sdtdatahash" xmlns:w16se="http://schemas.microsoft.com/office/word/2015/wordml/symex" mc:Ignorable="w14 w15 w16se w16cid w16 w16cex w16sdtdh">
+  <w:font w:name="Symbol">
+    <w:panose1 w:val="05050102010706020507"/>
+    <w:charset w:val="02"/>
+    <w:family w:val="roman"/>
+    <w:pitch w:val="variable"/>
+    <w:sig w:usb0="00000000" w:usb1="10000000" w:usb2="00000000" w:usb3="00000000" w:csb0="80000000" w:csb1="00000000"/>
+  </w:font>
   <w:font w:name="Times New Roman">
     <w:panose1 w:val="02020603050405020304"/>
     <w:charset w:val="00"/>
     <w:family w:val="roman"/>
     <w:pitch w:val="variable"/>
     <w:sig w:usb0="E0002EFF" w:usb1="C000785B" w:usb2="00000009" w:usb3="00000000" w:csb0="000001FF" w:csb1="00000000"/>
-  </w:font>
-  <w:font w:name="Symbol">
-    <w:panose1 w:val="05050102010706020507"/>
-    <w:charset w:val="02"/>
-    <w:family w:val="roman"/>
-    <w:pitch w:val="variable"/>
-    <w:sig w:usb0="00000000" w:usb1="10000000" w:usb2="00000000" w:usb3="00000000" w:csb0="80000000" w:csb1="00000000"/>
   </w:font>
   <w:font w:name="Courier New">
     <w:panose1 w:val="02070309020205020404"/>
@@ -2915,8 +3435,10 @@
   </w:compat>
   <w:rsids>
     <w:rsidRoot w:val="00304FF7"/>
+    <w:rsid w:val="00246D60"/>
     <w:rsid w:val="00304FF7"/>
     <w:rsid w:val="00322DD8"/>
+    <w:rsid w:val="00392B6F"/>
   </w:rsids>
   <m:mathPr>
     <m:mathFont m:val="Cambria Math"/>
@@ -3701,10 +4223,22 @@
 </CoverPageProperties>
 </file>
 
+<file path=customXml/item2.xml><?xml version="1.0" encoding="utf-8"?>
+<b:Sources xmlns:b="http://schemas.openxmlformats.org/officeDocument/2006/bibliography" xmlns="http://schemas.openxmlformats.org/officeDocument/2006/bibliography" SelectedStyle="\APASixthEditionOfficeOnline.xsl" StyleName="APA" Version="6"/>
+</file>
+
 <file path=customXml/itemProps1.xml><?xml version="1.0" encoding="utf-8"?>
 <ds:datastoreItem xmlns:ds="http://schemas.openxmlformats.org/officeDocument/2006/customXml" ds:itemID="{55AF091B-3C7A-41E3-B477-F2FDAA23CFDA}">
   <ds:schemaRefs>
     <ds:schemaRef ds:uri="http://schemas.microsoft.com/office/2006/coverPageProps"/>
   </ds:schemaRefs>
 </ds:datastoreItem>
+</file>
+
+<file path=customXml/itemProps2.xml><?xml version="1.0" encoding="utf-8"?>
+<ds:datastoreItem xmlns:ds="http://schemas.openxmlformats.org/officeDocument/2006/customXml" ds:itemID="{4916B944-3169-48A7-A1F3-274A3BB229FD}">
+  <ds:schemaRefs>
+    <ds:schemaRef ds:uri="http://schemas.openxmlformats.org/officeDocument/2006/bibliography"/>
+  </ds:schemaRefs>
+</ds:datastoreItem>
 </file>
</xml_diff>